<commit_message>
koax kábel csatlakozó update
</commit_message>
<xml_diff>
--- a/Rafi.resze.docx
+++ b/Rafi.resze.docx
@@ -435,73 +435,6 @@
           <w:lang w:eastAsia="hu-HU"/>
         </w:rPr>
         <w:t>A kisebb fizikai sérülések elleni védelem érdekében az egész kábel egy borítással van bevonva.</w:t>
-      </w:r>
-    </w:p>
-    <w:p>
-      <w:pPr>
-        <w:shd w:val="clear" w:color="auto" w:fill="FFFFFF"/>
-        <w:spacing w:before="300" w:after="300" w:line="240" w:lineRule="auto"/>
-        <w:rPr>
-          <w:rFonts w:ascii="Arial" w:eastAsia="Times New Roman" w:hAnsi="Arial" w:cs="Arial"/>
-          <w:color w:val="58585B"/>
-          <w:sz w:val="21"/>
-          <w:szCs w:val="21"/>
-          <w:lang w:eastAsia="hu-HU"/>
-        </w:rPr>
-      </w:pPr>
-      <w:r>
-        <w:rPr>
-          <w:rFonts w:ascii="Arial" w:eastAsia="Times New Roman" w:hAnsi="Arial" w:cs="Arial"/>
-          <w:color w:val="58585B"/>
-          <w:sz w:val="21"/>
-          <w:szCs w:val="21"/>
-          <w:lang w:eastAsia="hu-HU"/>
-        </w:rPr>
-        <w:t xml:space="preserve">A koaxiális kábelhez különböző típusú csatlakozók használhatók. A bajonett </w:t>
-      </w:r>
-      <w:proofErr w:type="spellStart"/>
-      <w:r>
-        <w:rPr>
-          <w:rFonts w:ascii="Arial" w:eastAsia="Times New Roman" w:hAnsi="Arial" w:cs="Arial"/>
-          <w:color w:val="58585B"/>
-          <w:sz w:val="21"/>
-          <w:szCs w:val="21"/>
-          <w:lang w:eastAsia="hu-HU"/>
-        </w:rPr>
-        <w:t>Neill</w:t>
-      </w:r>
-      <w:proofErr w:type="spellEnd"/>
-      <w:r>
-        <w:rPr>
-          <w:rFonts w:ascii="Arial" w:eastAsia="Times New Roman" w:hAnsi="Arial" w:cs="Arial"/>
-          <w:color w:val="58585B"/>
-          <w:sz w:val="21"/>
-          <w:szCs w:val="21"/>
-          <w:lang w:eastAsia="hu-HU"/>
-        </w:rPr>
-        <w:t>—</w:t>
-      </w:r>
-      <w:proofErr w:type="spellStart"/>
-      <w:r>
-        <w:rPr>
-          <w:rFonts w:ascii="Arial" w:eastAsia="Times New Roman" w:hAnsi="Arial" w:cs="Arial"/>
-          <w:color w:val="58585B"/>
-          <w:sz w:val="21"/>
-          <w:szCs w:val="21"/>
-          <w:lang w:eastAsia="hu-HU"/>
-        </w:rPr>
-        <w:t>Concelman</w:t>
-      </w:r>
-      <w:proofErr w:type="spellEnd"/>
-      <w:r>
-        <w:rPr>
-          <w:rFonts w:ascii="Arial" w:eastAsia="Times New Roman" w:hAnsi="Arial" w:cs="Arial"/>
-          <w:color w:val="58585B"/>
-          <w:sz w:val="21"/>
-          <w:szCs w:val="21"/>
-          <w:lang w:eastAsia="hu-HU"/>
-        </w:rPr>
-        <w:t xml:space="preserve"> (BNC), N és F típusú csatlakozók az ábrán láthatók.</w:t>
       </w:r>
     </w:p>
     <w:p>
@@ -889,8 +822,9 @@
     </w:p>
     <w:p>
       <w:pPr>
+        <w:pStyle w:val="Listaszerbekezds"/>
         <w:shd w:val="clear" w:color="auto" w:fill="FFFFFF"/>
-        <w:spacing w:before="100" w:beforeAutospacing="1" w:after="100" w:afterAutospacing="1" w:line="240" w:lineRule="auto"/>
+        <w:spacing w:before="300" w:after="300" w:line="240" w:lineRule="auto"/>
         <w:rPr>
           <w:rFonts w:ascii="Arial" w:eastAsia="Times New Roman" w:hAnsi="Arial" w:cs="Arial"/>
           <w:color w:val="58585B"/>
@@ -907,7 +841,51 @@
           <w:szCs w:val="21"/>
           <w:lang w:eastAsia="hu-HU"/>
         </w:rPr>
-        <w:t>3 db csatlakozója van:</w:t>
+        <w:t xml:space="preserve">A koaxiális kábelhez különböző típusú csatlakozók használhatók. A bajonett </w:t>
+      </w:r>
+      <w:proofErr w:type="spellStart"/>
+      <w:r>
+        <w:rPr>
+          <w:rFonts w:ascii="Arial" w:eastAsia="Times New Roman" w:hAnsi="Arial" w:cs="Arial"/>
+          <w:color w:val="58585B"/>
+          <w:sz w:val="21"/>
+          <w:szCs w:val="21"/>
+          <w:lang w:eastAsia="hu-HU"/>
+        </w:rPr>
+        <w:t>Neill</w:t>
+      </w:r>
+      <w:proofErr w:type="spellEnd"/>
+      <w:r>
+        <w:rPr>
+          <w:rFonts w:ascii="Arial" w:eastAsia="Times New Roman" w:hAnsi="Arial" w:cs="Arial"/>
+          <w:color w:val="58585B"/>
+          <w:sz w:val="21"/>
+          <w:szCs w:val="21"/>
+          <w:lang w:eastAsia="hu-HU"/>
+        </w:rPr>
+        <w:t>—</w:t>
+      </w:r>
+      <w:proofErr w:type="spellStart"/>
+      <w:r>
+        <w:rPr>
+          <w:rFonts w:ascii="Arial" w:eastAsia="Times New Roman" w:hAnsi="Arial" w:cs="Arial"/>
+          <w:color w:val="58585B"/>
+          <w:sz w:val="21"/>
+          <w:szCs w:val="21"/>
+          <w:lang w:eastAsia="hu-HU"/>
+        </w:rPr>
+        <w:t>Concelman</w:t>
+      </w:r>
+      <w:proofErr w:type="spellEnd"/>
+      <w:r>
+        <w:rPr>
+          <w:rFonts w:ascii="Arial" w:eastAsia="Times New Roman" w:hAnsi="Arial" w:cs="Arial"/>
+          <w:color w:val="58585B"/>
+          <w:sz w:val="21"/>
+          <w:szCs w:val="21"/>
+          <w:lang w:eastAsia="hu-HU"/>
+        </w:rPr>
+        <w:t xml:space="preserve"> (BNC), N és F típusú csatlakozók az ábrán láthatók.</w:t>
       </w:r>
     </w:p>
     <w:p>
@@ -937,6 +915,8 @@
         </w:rPr>
         <w:t>BNC</w:t>
       </w:r>
+      <w:bookmarkStart w:id="0" w:name="_GoBack"/>
+      <w:bookmarkEnd w:id="0"/>
     </w:p>
     <w:p>
       <w:pPr>
@@ -5781,8 +5761,6 @@
           </wp:inline>
         </w:drawing>
       </w:r>
-      <w:bookmarkStart w:id="0" w:name="_GoBack"/>
-      <w:bookmarkEnd w:id="0"/>
     </w:p>
     <w:p>
       <w:pPr>

</xml_diff>